<commit_message>
Begonnen aan het "dossier" (verslag)
Nog maar halverwege, maar hiermee wil ik testen of slack de commit en
push opmerkt.
</commit_message>
<xml_diff>
--- a/Van Lancker Kevin_Vandamme Joren_Iets Van Hulle Stijn_02.10.2015.docx
+++ b/Van Lancker Kevin_Vandamme Joren_Iets Van Hulle Stijn_02.10.2015.docx
@@ -2,10 +2,7 @@
 <file path=word/document.xml><?xml version="1.0" encoding="utf-8"?>
 <w:document xmlns:wpc="http://schemas.microsoft.com/office/word/2010/wordprocessingCanvas" xmlns:mc="http://schemas.openxmlformats.org/markup-compatibility/2006" xmlns:o="urn:schemas-microsoft-com:office:office" xmlns:r="http://schemas.openxmlformats.org/officeDocument/2006/relationships" xmlns:m="http://schemas.openxmlformats.org/officeDocument/2006/math" xmlns:v="urn:schemas-microsoft-com:vml" xmlns:wp14="http://schemas.microsoft.com/office/word/2010/wordprocessingDrawing" xmlns:wp="http://schemas.openxmlformats.org/drawingml/2006/wordprocessingDrawing" xmlns:w10="urn:schemas-microsoft-com:office:word" xmlns:w="http://schemas.openxmlformats.org/wordprocessingml/2006/main" xmlns:w14="http://schemas.microsoft.com/office/word/2010/wordml" xmlns:wpg="http://schemas.microsoft.com/office/word/2010/wordprocessingGroup" xmlns:wpi="http://schemas.microsoft.com/office/word/2010/wordprocessingInk" xmlns:wne="http://schemas.microsoft.com/office/word/2006/wordml" xmlns:wps="http://schemas.microsoft.com/office/word/2010/wordprocessingShape" mc:Ignorable="w14 wp14">
   <w:body>
-    <w:p>
-      <w:bookmarkStart w:id="0" w:name="_GoBack"/>
-      <w:bookmarkEnd w:id="0"/>
-    </w:p>
+    <w:p/>
     <w:p/>
     <w:p/>
     <w:p/>
@@ -171,7 +168,7 @@
                 <w:sz w:val="50"/>
                 <w:szCs w:val="50"/>
               </w:rPr>
-              <w:t>SUBTITEL</w:t>
+              <w:t>Project voor App Dev For Windows</w:t>
             </w:r>
           </w:p>
         </w:tc>
@@ -201,12 +198,9 @@
         <w:pStyle w:val="Heading1"/>
         <w:spacing w:after="240"/>
         <w:sectPr>
-          <w:headerReference w:type="even" r:id="rId10"/>
-          <w:headerReference w:type="default" r:id="rId11"/>
-          <w:footerReference w:type="even" r:id="rId12"/>
-          <w:footerReference w:type="default" r:id="rId13"/>
-          <w:headerReference w:type="first" r:id="rId14"/>
-          <w:footerReference w:type="first" r:id="rId15"/>
+          <w:headerReference w:type="default" r:id="rId10"/>
+          <w:footerReference w:type="default" r:id="rId11"/>
+          <w:footerReference w:type="first" r:id="rId12"/>
           <w:pgSz w:w="11900" w:h="16840"/>
           <w:pgMar w:top="1134" w:right="1134" w:bottom="1134" w:left="1701" w:header="567" w:footer="567" w:gutter="0"/>
           <w:pgNumType w:start="1"/>
@@ -228,9 +222,154 @@
         <w:spacing w:after="240"/>
       </w:pPr>
       <w:r>
-        <w:t>Titel niveau 1</w:t>
+        <w:t>Inleiding</w:t>
       </w:r>
     </w:p>
+    <w:p>
+      <w:r>
+        <w:t xml:space="preserve">Voor het vak </w:t>
+      </w:r>
+      <w:r>
+        <w:rPr>
+          <w:i/>
+        </w:rPr>
+        <w:t>app development for windows</w:t>
+      </w:r>
+      <w:r>
+        <w:t xml:space="preserve">, afgekort </w:t>
+      </w:r>
+      <w:r>
+        <w:rPr>
+          <w:i/>
+        </w:rPr>
+        <w:t>app dev for windows</w:t>
+      </w:r>
+      <w:r>
+        <w:t xml:space="preserve"> moeten we een app maken en deze later ook publiceren. Dit dossier bevat de resultaten van de deelopdrachten die we gekregen hebben.</w:t>
+      </w:r>
+    </w:p>
+    <w:p/>
+    <w:p>
+      <w:pPr>
+        <w:pStyle w:val="Heading1"/>
+      </w:pPr>
+      <w:r>
+        <w:t>Deelopdrachten</w:t>
+      </w:r>
+    </w:p>
+    <w:p>
+      <w:pPr>
+        <w:pStyle w:val="Heading2"/>
+      </w:pPr>
+      <w:r>
+        <w:t>Deelopdracht 1</w:t>
+      </w:r>
+    </w:p>
+    <w:p>
+      <w:pPr>
+        <w:pStyle w:val="Heading3"/>
+      </w:pPr>
+      <w:r>
+        <w:t>Korte beschrijving</w:t>
+      </w:r>
+    </w:p>
+    <w:p>
+      <w:r>
+        <w:t>Eerst zoeken we een samen welke soort app of categorie van app’s we samen willen maken.</w:t>
+      </w:r>
+      <w:bookmarkStart w:id="0" w:name="_GoBack"/>
+      <w:bookmarkEnd w:id="0"/>
+    </w:p>
+    <w:p>
+      <w:r>
+        <w:t>Elk teamlid kiest</w:t>
+      </w:r>
+      <w:r>
+        <w:t xml:space="preserve"> hierna</w:t>
+      </w:r>
+      <w:r>
+        <w:t xml:space="preserve"> </w:t>
+      </w:r>
+      <w:r>
+        <w:t>é</w:t>
+      </w:r>
+      <w:r>
+        <w:t xml:space="preserve">én bestaande app en bespreekt deze volledig: </w:t>
+      </w:r>
+    </w:p>
+    <w:p>
+      <w:pPr>
+        <w:pStyle w:val="ListParagraph"/>
+        <w:numPr>
+          <w:ilvl w:val="0"/>
+          <w:numId w:val="15"/>
+        </w:numPr>
+      </w:pPr>
+      <w:r>
+        <w:rPr>
+          <w:b/>
+        </w:rPr>
+        <w:t>Technisch</w:t>
+      </w:r>
+      <w:r>
+        <w:t>: welke functionaliteit heeft deze app?</w:t>
+      </w:r>
+    </w:p>
+    <w:p>
+      <w:pPr>
+        <w:pStyle w:val="ListParagraph"/>
+        <w:numPr>
+          <w:ilvl w:val="0"/>
+          <w:numId w:val="15"/>
+        </w:numPr>
+      </w:pPr>
+      <w:r>
+        <w:rPr>
+          <w:b/>
+        </w:rPr>
+        <w:t>Design</w:t>
+      </w:r>
+      <w:r>
+        <w:t>: Hoe ziet de app er uit?</w:t>
+      </w:r>
+    </w:p>
+    <w:p>
+      <w:pPr>
+        <w:pStyle w:val="ListParagraph"/>
+        <w:numPr>
+          <w:ilvl w:val="0"/>
+          <w:numId w:val="15"/>
+        </w:numPr>
+      </w:pPr>
+      <w:r>
+        <w:rPr>
+          <w:b/>
+        </w:rPr>
+        <w:t>Marketing</w:t>
+      </w:r>
+      <w:r>
+        <w:t>: Is er marketing rond de app?</w:t>
+      </w:r>
+    </w:p>
+    <w:p>
+      <w:pPr>
+        <w:pStyle w:val="ListParagraph"/>
+        <w:numPr>
+          <w:ilvl w:val="0"/>
+          <w:numId w:val="15"/>
+        </w:numPr>
+      </w:pPr>
+      <w:r>
+        <w:rPr>
+          <w:b/>
+        </w:rPr>
+        <w:t>Vermarkting</w:t>
+      </w:r>
+      <w:r>
+        <w:t>: Hoe probeert de eigenaar van de app zijn kosten terug te verdienen.</w:t>
+      </w:r>
+    </w:p>
+    <w:p/>
     <w:p>
       <w:pPr>
         <w:pStyle w:val="Heading2"/>
@@ -351,16 +490,6 @@
 </file>
 
 <file path=word/footer1.xml><?xml version="1.0" encoding="utf-8"?>
-<w:ftr xmlns:wpc="http://schemas.microsoft.com/office/word/2010/wordprocessingCanvas" xmlns:mc="http://schemas.openxmlformats.org/markup-compatibility/2006" xmlns:o="urn:schemas-microsoft-com:office:office" xmlns:r="http://schemas.openxmlformats.org/officeDocument/2006/relationships" xmlns:m="http://schemas.openxmlformats.org/officeDocument/2006/math" xmlns:v="urn:schemas-microsoft-com:vml" xmlns:wp14="http://schemas.microsoft.com/office/word/2010/wordprocessingDrawing" xmlns:wp="http://schemas.openxmlformats.org/drawingml/2006/wordprocessingDrawing" xmlns:w10="urn:schemas-microsoft-com:office:word" xmlns:w="http://schemas.openxmlformats.org/wordprocessingml/2006/main" xmlns:w14="http://schemas.microsoft.com/office/word/2010/wordml" xmlns:wpg="http://schemas.microsoft.com/office/word/2010/wordprocessingGroup" xmlns:wpi="http://schemas.microsoft.com/office/word/2010/wordprocessingInk" xmlns:wne="http://schemas.microsoft.com/office/word/2006/wordml" xmlns:wps="http://schemas.microsoft.com/office/word/2010/wordprocessingShape" mc:Ignorable="w14 wp14">
-  <w:p>
-    <w:pPr>
-      <w:pStyle w:val="Footer"/>
-    </w:pPr>
-  </w:p>
-</w:ftr>
-</file>
-
-<file path=word/footer2.xml><?xml version="1.0" encoding="utf-8"?>
 <w:ftr xmlns:wpc="http://schemas.microsoft.com/office/word/2010/wordprocessingCanvas" xmlns:mc="http://schemas.openxmlformats.org/markup-compatibility/2006" xmlns:o="urn:schemas-microsoft-com:office:office" xmlns:r="http://schemas.openxmlformats.org/officeDocument/2006/relationships" xmlns:m="http://schemas.openxmlformats.org/officeDocument/2006/math" xmlns:v="urn:schemas-microsoft-com:vml" xmlns:wp14="http://schemas.microsoft.com/office/word/2010/wordprocessingDrawing" xmlns:wp="http://schemas.openxmlformats.org/drawingml/2006/wordprocessingDrawing" xmlns:w10="urn:schemas-microsoft-com:office:word" xmlns:w="http://schemas.openxmlformats.org/wordprocessingml/2006/main" xmlns:w14="http://schemas.microsoft.com/office/word/2010/wordml" xmlns:wpg="http://schemas.microsoft.com/office/word/2010/wordprocessingGroup" xmlns:wpi="http://schemas.microsoft.com/office/word/2010/wordprocessingInk" xmlns:wne="http://schemas.microsoft.com/office/word/2006/wordml" xmlns:wps="http://schemas.microsoft.com/office/word/2010/wordprocessingShape" mc:Ignorable="w14 wp14">
   <w:tbl>
     <w:tblPr>
@@ -545,7 +674,7 @@
 </w:ftr>
 </file>
 
-<file path=word/footer3.xml><?xml version="1.0" encoding="utf-8"?>
+<file path=word/footer2.xml><?xml version="1.0" encoding="utf-8"?>
 <w:ftr xmlns:wpc="http://schemas.microsoft.com/office/word/2010/wordprocessingCanvas" xmlns:mc="http://schemas.openxmlformats.org/markup-compatibility/2006" xmlns:o="urn:schemas-microsoft-com:office:office" xmlns:r="http://schemas.openxmlformats.org/officeDocument/2006/relationships" xmlns:m="http://schemas.openxmlformats.org/officeDocument/2006/math" xmlns:v="urn:schemas-microsoft-com:vml" xmlns:wp14="http://schemas.microsoft.com/office/word/2010/wordprocessingDrawing" xmlns:wp="http://schemas.openxmlformats.org/drawingml/2006/wordprocessingDrawing" xmlns:w10="urn:schemas-microsoft-com:office:word" xmlns:w="http://schemas.openxmlformats.org/wordprocessingml/2006/main" xmlns:w14="http://schemas.microsoft.com/office/word/2010/wordml" xmlns:wpg="http://schemas.microsoft.com/office/word/2010/wordprocessingGroup" xmlns:wpi="http://schemas.microsoft.com/office/word/2010/wordprocessingInk" xmlns:wne="http://schemas.microsoft.com/office/word/2006/wordml" xmlns:wps="http://schemas.microsoft.com/office/word/2010/wordprocessingShape" mc:Ignorable="w14 wp14">
   <w:tbl>
     <w:tblPr>
@@ -704,16 +833,6 @@
 
 <file path=word/header1.xml><?xml version="1.0" encoding="utf-8"?>
 <w:hdr xmlns:wpc="http://schemas.microsoft.com/office/word/2010/wordprocessingCanvas" xmlns:mc="http://schemas.openxmlformats.org/markup-compatibility/2006" xmlns:o="urn:schemas-microsoft-com:office:office" xmlns:r="http://schemas.openxmlformats.org/officeDocument/2006/relationships" xmlns:m="http://schemas.openxmlformats.org/officeDocument/2006/math" xmlns:v="urn:schemas-microsoft-com:vml" xmlns:wp14="http://schemas.microsoft.com/office/word/2010/wordprocessingDrawing" xmlns:wp="http://schemas.openxmlformats.org/drawingml/2006/wordprocessingDrawing" xmlns:w10="urn:schemas-microsoft-com:office:word" xmlns:w="http://schemas.openxmlformats.org/wordprocessingml/2006/main" xmlns:w14="http://schemas.microsoft.com/office/word/2010/wordml" xmlns:wpg="http://schemas.microsoft.com/office/word/2010/wordprocessingGroup" xmlns:wpi="http://schemas.microsoft.com/office/word/2010/wordprocessingInk" xmlns:wne="http://schemas.microsoft.com/office/word/2006/wordml" xmlns:wps="http://schemas.microsoft.com/office/word/2010/wordprocessingShape" mc:Ignorable="w14 wp14">
-  <w:p>
-    <w:pPr>
-      <w:pStyle w:val="Header"/>
-    </w:pPr>
-  </w:p>
-</w:hdr>
-</file>
-
-<file path=word/header2.xml><?xml version="1.0" encoding="utf-8"?>
-<w:hdr xmlns:wpc="http://schemas.microsoft.com/office/word/2010/wordprocessingCanvas" xmlns:mc="http://schemas.openxmlformats.org/markup-compatibility/2006" xmlns:o="urn:schemas-microsoft-com:office:office" xmlns:r="http://schemas.openxmlformats.org/officeDocument/2006/relationships" xmlns:m="http://schemas.openxmlformats.org/officeDocument/2006/math" xmlns:v="urn:schemas-microsoft-com:vml" xmlns:wp14="http://schemas.microsoft.com/office/word/2010/wordprocessingDrawing" xmlns:wp="http://schemas.openxmlformats.org/drawingml/2006/wordprocessingDrawing" xmlns:w10="urn:schemas-microsoft-com:office:word" xmlns:w="http://schemas.openxmlformats.org/wordprocessingml/2006/main" xmlns:w14="http://schemas.microsoft.com/office/word/2010/wordml" xmlns:wpg="http://schemas.microsoft.com/office/word/2010/wordprocessingGroup" xmlns:wpi="http://schemas.microsoft.com/office/word/2010/wordprocessingInk" xmlns:wne="http://schemas.microsoft.com/office/word/2006/wordml" xmlns:wps="http://schemas.microsoft.com/office/word/2010/wordprocessingShape" mc:Ignorable="w14 wp14">
   <w:tbl>
     <w:tblPr>
       <w:tblStyle w:val="TableGrid"/>
@@ -756,7 +875,7 @@
               <w:lang w:val="en-US"/>
             </w:rPr>
             <w:drawing>
-              <wp:inline distT="0" distB="0" distL="0" distR="0" wp14:anchorId="6D6989F3" wp14:editId="04DE102A">
+              <wp:inline distT="0" distB="0" distL="0" distR="0" wp14:anchorId="3CC556A9" wp14:editId="799A5A4C">
                 <wp:extent cx="1152441" cy="589026"/>
                 <wp:effectExtent l="0" t="0" r="0" b="0"/>
                 <wp:docPr id="6" name="Picture 5"/>
@@ -899,22 +1018,23 @@
               <w:caps/>
               <w:szCs w:val="18"/>
             </w:rPr>
-            <w:t>KORTE TITEL WERKDOCUMENT</w:t>
+            <w:t>Dossier Project App Dev For Windows</w:t>
           </w:r>
+        </w:p>
+        <w:p>
+          <w:pPr>
+            <w:pStyle w:val="HeaderOrFooter"/>
+            <w:ind w:left="113"/>
+            <w:jc w:val="right"/>
+            <w:rPr>
+              <w:caps/>
+              <w:szCs w:val="18"/>
+            </w:rPr>
+          </w:pPr>
         </w:p>
       </w:tc>
     </w:tr>
   </w:tbl>
-  <w:p>
-    <w:pPr>
-      <w:pStyle w:val="Header"/>
-    </w:pPr>
-  </w:p>
-</w:hdr>
-</file>
-
-<file path=word/header3.xml><?xml version="1.0" encoding="utf-8"?>
-<w:hdr xmlns:wpc="http://schemas.microsoft.com/office/word/2010/wordprocessingCanvas" xmlns:mc="http://schemas.openxmlformats.org/markup-compatibility/2006" xmlns:o="urn:schemas-microsoft-com:office:office" xmlns:r="http://schemas.openxmlformats.org/officeDocument/2006/relationships" xmlns:m="http://schemas.openxmlformats.org/officeDocument/2006/math" xmlns:v="urn:schemas-microsoft-com:vml" xmlns:wp14="http://schemas.microsoft.com/office/word/2010/wordprocessingDrawing" xmlns:wp="http://schemas.openxmlformats.org/drawingml/2006/wordprocessingDrawing" xmlns:w10="urn:schemas-microsoft-com:office:word" xmlns:w="http://schemas.openxmlformats.org/wordprocessingml/2006/main" xmlns:w14="http://schemas.microsoft.com/office/word/2010/wordml" xmlns:wpg="http://schemas.microsoft.com/office/word/2010/wordprocessingGroup" xmlns:wpi="http://schemas.microsoft.com/office/word/2010/wordprocessingInk" xmlns:wne="http://schemas.microsoft.com/office/word/2006/wordml" xmlns:wps="http://schemas.microsoft.com/office/word/2010/wordprocessingShape" mc:Ignorable="w14 wp14">
   <w:p>
     <w:pPr>
       <w:pStyle w:val="Header"/>
@@ -1476,6 +1596,118 @@
     </w:lvl>
   </w:abstractNum>
   <w:abstractNum w:abstractNumId="13">
+    <w:nsid w:val="40891527"/>
+    <w:multiLevelType w:val="hybridMultilevel"/>
+    <w:tmpl w:val="1BA86CC8"/>
+    <w:lvl w:ilvl="0" w:tplc="29504BE6">
+      <w:numFmt w:val="bullet"/>
+      <w:lvlText w:val="•"/>
+      <w:lvlJc w:val="left"/>
+      <w:pPr>
+        <w:ind w:left="1080" w:hanging="360"/>
+      </w:pPr>
+      <w:rPr>
+        <w:rFonts w:ascii="Ubuntu" w:eastAsiaTheme="minorEastAsia" w:hAnsi="Ubuntu" w:cstheme="minorBidi" w:hint="default"/>
+      </w:rPr>
+    </w:lvl>
+    <w:lvl w:ilvl="1" w:tplc="04090003" w:tentative="1">
+      <w:start w:val="1"/>
+      <w:numFmt w:val="bullet"/>
+      <w:lvlText w:val="o"/>
+      <w:lvlJc w:val="left"/>
+      <w:pPr>
+        <w:ind w:left="1800" w:hanging="360"/>
+      </w:pPr>
+      <w:rPr>
+        <w:rFonts w:ascii="Courier New" w:hAnsi="Courier New" w:cs="Courier New" w:hint="default"/>
+      </w:rPr>
+    </w:lvl>
+    <w:lvl w:ilvl="2" w:tplc="04090005" w:tentative="1">
+      <w:start w:val="1"/>
+      <w:numFmt w:val="bullet"/>
+      <w:lvlText w:val=""/>
+      <w:lvlJc w:val="left"/>
+      <w:pPr>
+        <w:ind w:left="2520" w:hanging="360"/>
+      </w:pPr>
+      <w:rPr>
+        <w:rFonts w:ascii="Wingdings" w:hAnsi="Wingdings" w:hint="default"/>
+      </w:rPr>
+    </w:lvl>
+    <w:lvl w:ilvl="3" w:tplc="04090001" w:tentative="1">
+      <w:start w:val="1"/>
+      <w:numFmt w:val="bullet"/>
+      <w:lvlText w:val=""/>
+      <w:lvlJc w:val="left"/>
+      <w:pPr>
+        <w:ind w:left="3240" w:hanging="360"/>
+      </w:pPr>
+      <w:rPr>
+        <w:rFonts w:ascii="Symbol" w:hAnsi="Symbol" w:hint="default"/>
+      </w:rPr>
+    </w:lvl>
+    <w:lvl w:ilvl="4" w:tplc="04090003" w:tentative="1">
+      <w:start w:val="1"/>
+      <w:numFmt w:val="bullet"/>
+      <w:lvlText w:val="o"/>
+      <w:lvlJc w:val="left"/>
+      <w:pPr>
+        <w:ind w:left="3960" w:hanging="360"/>
+      </w:pPr>
+      <w:rPr>
+        <w:rFonts w:ascii="Courier New" w:hAnsi="Courier New" w:cs="Courier New" w:hint="default"/>
+      </w:rPr>
+    </w:lvl>
+    <w:lvl w:ilvl="5" w:tplc="04090005" w:tentative="1">
+      <w:start w:val="1"/>
+      <w:numFmt w:val="bullet"/>
+      <w:lvlText w:val=""/>
+      <w:lvlJc w:val="left"/>
+      <w:pPr>
+        <w:ind w:left="4680" w:hanging="360"/>
+      </w:pPr>
+      <w:rPr>
+        <w:rFonts w:ascii="Wingdings" w:hAnsi="Wingdings" w:hint="default"/>
+      </w:rPr>
+    </w:lvl>
+    <w:lvl w:ilvl="6" w:tplc="04090001" w:tentative="1">
+      <w:start w:val="1"/>
+      <w:numFmt w:val="bullet"/>
+      <w:lvlText w:val=""/>
+      <w:lvlJc w:val="left"/>
+      <w:pPr>
+        <w:ind w:left="5400" w:hanging="360"/>
+      </w:pPr>
+      <w:rPr>
+        <w:rFonts w:ascii="Symbol" w:hAnsi="Symbol" w:hint="default"/>
+      </w:rPr>
+    </w:lvl>
+    <w:lvl w:ilvl="7" w:tplc="04090003" w:tentative="1">
+      <w:start w:val="1"/>
+      <w:numFmt w:val="bullet"/>
+      <w:lvlText w:val="o"/>
+      <w:lvlJc w:val="left"/>
+      <w:pPr>
+        <w:ind w:left="6120" w:hanging="360"/>
+      </w:pPr>
+      <w:rPr>
+        <w:rFonts w:ascii="Courier New" w:hAnsi="Courier New" w:cs="Courier New" w:hint="default"/>
+      </w:rPr>
+    </w:lvl>
+    <w:lvl w:ilvl="8" w:tplc="04090005" w:tentative="1">
+      <w:start w:val="1"/>
+      <w:numFmt w:val="bullet"/>
+      <w:lvlText w:val=""/>
+      <w:lvlJc w:val="left"/>
+      <w:pPr>
+        <w:ind w:left="6840" w:hanging="360"/>
+      </w:pPr>
+      <w:rPr>
+        <w:rFonts w:ascii="Wingdings" w:hAnsi="Wingdings" w:hint="default"/>
+      </w:rPr>
+    </w:lvl>
+  </w:abstractNum>
+  <w:abstractNum w:abstractNumId="14">
     <w:nsid w:val="6FFC6AD1"/>
     <w:multiLevelType w:val="multilevel"/>
     <w:tmpl w:val="D8A0013A"/>
@@ -1624,10 +1856,13 @@
     <w:abstractNumId w:val="12"/>
   </w:num>
   <w:num w:numId="13">
-    <w:abstractNumId w:val="13"/>
+    <w:abstractNumId w:val="14"/>
   </w:num>
   <w:num w:numId="14">
     <w:abstractNumId w:val="11"/>
+  </w:num>
+  <w:num w:numId="15">
+    <w:abstractNumId w:val="13"/>
   </w:num>
 </w:numbering>
 </file>
@@ -2835,7 +3070,7 @@
 </file>
 
 <file path=customXml/itemProps1.xml><?xml version="1.0" encoding="utf-8"?>
-<ds:datastoreItem xmlns:ds="http://schemas.openxmlformats.org/officeDocument/2006/customXml" ds:itemID="{CE648140-B10D-4C7B-AD76-DF3DE1079FF5}">
+<ds:datastoreItem xmlns:ds="http://schemas.openxmlformats.org/officeDocument/2006/customXml" ds:itemID="{2A2013DC-264D-4433-8D79-EDFA1FC41022}">
   <ds:schemaRefs>
     <ds:schemaRef ds:uri="http://schemas.openxmlformats.org/officeDocument/2006/bibliography"/>
   </ds:schemaRefs>

</xml_diff>